<commit_message>
Commit final ahora de verdad
</commit_message>
<xml_diff>
--- a/docs/DeepRL_Memoria.docx
+++ b/docs/DeepRL_Memoria.docx
@@ -9006,7 +9006,7 @@
             <w:tcBorders>
               <w:top w:val="single" w:sz="24" w:space="0" w:color="196B24" w:themeColor="accent3"/>
               <w:left w:val="single" w:sz="2" w:space="0" w:color="auto"/>
-              <w:bottom w:val="single" w:sz="2" w:space="0" w:color="auto"/>
+              <w:bottom w:val="single" w:sz="36" w:space="0" w:color="196B24" w:themeColor="accent3"/>
               <w:right w:val="single" w:sz="2" w:space="0" w:color="auto"/>
             </w:tcBorders>
             <w:shd w:val="clear" w:color="auto" w:fill="153D63" w:themeFill="text2" w:themeFillTint="E6"/>
@@ -9052,10 +9052,10 @@
           <w:tcPr>
             <w:tcW w:w="1038" w:type="dxa"/>
             <w:tcBorders>
-              <w:top w:val="single" w:sz="2" w:space="0" w:color="auto"/>
-              <w:left w:val="single" w:sz="2" w:space="0" w:color="auto"/>
-              <w:bottom w:val="single" w:sz="2" w:space="0" w:color="auto"/>
-              <w:right w:val="single" w:sz="2" w:space="0" w:color="auto"/>
+              <w:top w:val="single" w:sz="36" w:space="0" w:color="196B24" w:themeColor="accent3"/>
+              <w:left w:val="single" w:sz="36" w:space="0" w:color="196B24" w:themeColor="accent3"/>
+              <w:bottom w:val="single" w:sz="36" w:space="0" w:color="196B24" w:themeColor="accent3"/>
+              <w:right w:val="single" w:sz="36" w:space="0" w:color="196B24" w:themeColor="accent3"/>
             </w:tcBorders>
             <w:shd w:val="clear" w:color="auto" w:fill="00FF00"/>
           </w:tcPr>
@@ -9072,10 +9072,10 @@
           <w:tcPr>
             <w:tcW w:w="1384" w:type="dxa"/>
             <w:tcBorders>
-              <w:top w:val="single" w:sz="2" w:space="0" w:color="auto"/>
-              <w:left w:val="single" w:sz="2" w:space="0" w:color="auto"/>
-              <w:bottom w:val="single" w:sz="2" w:space="0" w:color="auto"/>
-              <w:right w:val="single" w:sz="2" w:space="0" w:color="auto"/>
+              <w:top w:val="single" w:sz="36" w:space="0" w:color="196B24" w:themeColor="accent3"/>
+              <w:left w:val="single" w:sz="36" w:space="0" w:color="196B24" w:themeColor="accent3"/>
+              <w:bottom w:val="single" w:sz="36" w:space="0" w:color="196B24" w:themeColor="accent3"/>
+              <w:right w:val="single" w:sz="36" w:space="0" w:color="196B24" w:themeColor="accent3"/>
             </w:tcBorders>
             <w:shd w:val="clear" w:color="auto" w:fill="00FF00"/>
           </w:tcPr>
@@ -9095,10 +9095,10 @@
           <w:tcPr>
             <w:tcW w:w="1223" w:type="dxa"/>
             <w:tcBorders>
-              <w:top w:val="single" w:sz="2" w:space="0" w:color="auto"/>
-              <w:left w:val="single" w:sz="2" w:space="0" w:color="auto"/>
-              <w:bottom w:val="single" w:sz="2" w:space="0" w:color="auto"/>
-              <w:right w:val="single" w:sz="2" w:space="0" w:color="auto"/>
+              <w:top w:val="single" w:sz="36" w:space="0" w:color="196B24" w:themeColor="accent3"/>
+              <w:left w:val="single" w:sz="36" w:space="0" w:color="196B24" w:themeColor="accent3"/>
+              <w:bottom w:val="single" w:sz="36" w:space="0" w:color="196B24" w:themeColor="accent3"/>
+              <w:right w:val="single" w:sz="36" w:space="0" w:color="196B24" w:themeColor="accent3"/>
             </w:tcBorders>
             <w:shd w:val="clear" w:color="auto" w:fill="00FF00"/>
           </w:tcPr>
@@ -9119,10 +9119,10 @@
           <w:tcPr>
             <w:tcW w:w="1105" w:type="dxa"/>
             <w:tcBorders>
-              <w:top w:val="single" w:sz="2" w:space="0" w:color="auto"/>
-              <w:left w:val="single" w:sz="2" w:space="0" w:color="auto"/>
-              <w:bottom w:val="single" w:sz="2" w:space="0" w:color="auto"/>
-              <w:right w:val="single" w:sz="2" w:space="0" w:color="auto"/>
+              <w:top w:val="single" w:sz="36" w:space="0" w:color="196B24" w:themeColor="accent3"/>
+              <w:left w:val="single" w:sz="36" w:space="0" w:color="196B24" w:themeColor="accent3"/>
+              <w:bottom w:val="single" w:sz="36" w:space="0" w:color="196B24" w:themeColor="accent3"/>
+              <w:right w:val="single" w:sz="36" w:space="0" w:color="196B24" w:themeColor="accent3"/>
             </w:tcBorders>
             <w:shd w:val="clear" w:color="auto" w:fill="00FF00"/>
           </w:tcPr>
@@ -9143,10 +9143,10 @@
           <w:tcPr>
             <w:tcW w:w="1107" w:type="dxa"/>
             <w:tcBorders>
-              <w:top w:val="single" w:sz="2" w:space="0" w:color="auto"/>
-              <w:left w:val="single" w:sz="2" w:space="0" w:color="auto"/>
-              <w:bottom w:val="single" w:sz="2" w:space="0" w:color="auto"/>
-              <w:right w:val="single" w:sz="2" w:space="0" w:color="auto"/>
+              <w:top w:val="single" w:sz="36" w:space="0" w:color="196B24" w:themeColor="accent3"/>
+              <w:left w:val="single" w:sz="36" w:space="0" w:color="196B24" w:themeColor="accent3"/>
+              <w:bottom w:val="single" w:sz="36" w:space="0" w:color="196B24" w:themeColor="accent3"/>
+              <w:right w:val="single" w:sz="36" w:space="0" w:color="196B24" w:themeColor="accent3"/>
             </w:tcBorders>
             <w:shd w:val="clear" w:color="auto" w:fill="00FF00"/>
           </w:tcPr>
@@ -9167,10 +9167,10 @@
           <w:tcPr>
             <w:tcW w:w="955" w:type="dxa"/>
             <w:tcBorders>
-              <w:top w:val="single" w:sz="2" w:space="0" w:color="auto"/>
-              <w:left w:val="single" w:sz="2" w:space="0" w:color="auto"/>
-              <w:bottom w:val="single" w:sz="2" w:space="0" w:color="auto"/>
-              <w:right w:val="single" w:sz="2" w:space="0" w:color="auto"/>
+              <w:top w:val="single" w:sz="36" w:space="0" w:color="196B24" w:themeColor="accent3"/>
+              <w:left w:val="single" w:sz="36" w:space="0" w:color="196B24" w:themeColor="accent3"/>
+              <w:bottom w:val="single" w:sz="36" w:space="0" w:color="196B24" w:themeColor="accent3"/>
+              <w:right w:val="single" w:sz="36" w:space="0" w:color="196B24" w:themeColor="accent3"/>
             </w:tcBorders>
             <w:shd w:val="clear" w:color="auto" w:fill="00FF00"/>
           </w:tcPr>
@@ -9191,10 +9191,10 @@
           <w:tcPr>
             <w:tcW w:w="796" w:type="dxa"/>
             <w:tcBorders>
-              <w:top w:val="single" w:sz="2" w:space="0" w:color="auto"/>
-              <w:left w:val="single" w:sz="2" w:space="0" w:color="auto"/>
-              <w:bottom w:val="single" w:sz="2" w:space="0" w:color="auto"/>
-              <w:right w:val="single" w:sz="2" w:space="0" w:color="auto"/>
+              <w:top w:val="single" w:sz="36" w:space="0" w:color="196B24" w:themeColor="accent3"/>
+              <w:left w:val="single" w:sz="36" w:space="0" w:color="196B24" w:themeColor="accent3"/>
+              <w:bottom w:val="single" w:sz="36" w:space="0" w:color="196B24" w:themeColor="accent3"/>
+              <w:right w:val="single" w:sz="36" w:space="0" w:color="196B24" w:themeColor="accent3"/>
             </w:tcBorders>
             <w:shd w:val="clear" w:color="auto" w:fill="00FF00"/>
           </w:tcPr>
@@ -9215,10 +9215,10 @@
           <w:tcPr>
             <w:tcW w:w="886" w:type="dxa"/>
             <w:tcBorders>
-              <w:top w:val="single" w:sz="2" w:space="0" w:color="auto"/>
-              <w:left w:val="single" w:sz="2" w:space="0" w:color="auto"/>
-              <w:bottom w:val="single" w:sz="2" w:space="0" w:color="auto"/>
-              <w:right w:val="single" w:sz="2" w:space="0" w:color="auto"/>
+              <w:top w:val="single" w:sz="36" w:space="0" w:color="196B24" w:themeColor="accent3"/>
+              <w:left w:val="single" w:sz="36" w:space="0" w:color="196B24" w:themeColor="accent3"/>
+              <w:bottom w:val="single" w:sz="36" w:space="0" w:color="196B24" w:themeColor="accent3"/>
+              <w:right w:val="single" w:sz="36" w:space="0" w:color="196B24" w:themeColor="accent3"/>
             </w:tcBorders>
             <w:shd w:val="clear" w:color="auto" w:fill="00FF00"/>
           </w:tcPr>
@@ -18478,7 +18478,10 @@
         <w:jc w:val="both"/>
       </w:pPr>
       <w:r>
-        <w:t xml:space="preserve">Dado que se considera más relevante la puntuación que el tiempo transcurrido, ya que ambos alcanzan la bandera, el agente </w:t>
+        <w:t>Aunque el</w:t>
+      </w:r>
+      <w:r>
+        <w:t xml:space="preserve"> agente </w:t>
       </w:r>
       <w:r>
         <w:rPr>
@@ -18488,17 +18491,17 @@
         <w:t>3005_3</w:t>
       </w:r>
       <w:r>
-        <w:t xml:space="preserve"> se considera ligeramente mejor que el agente </w:t>
-      </w:r>
-      <w:r>
-        <w:rPr>
-          <w:b/>
-          <w:bCs/>
-        </w:rPr>
-        <w:t>3005_4</w:t>
-      </w:r>
-      <w:r>
-        <w:t>, al menos en su desempeño en el entorno de evaluación.</w:t>
+        <w:t xml:space="preserve"> consigue una mayor puntuación dentro del juego en el entorno de evaluación, dado que la política observada es más estable en el agente </w:t>
+      </w:r>
+      <w:r>
+        <w:rPr>
+          <w:b/>
+          <w:bCs/>
+        </w:rPr>
+        <w:t>3005_4,</w:t>
+      </w:r>
+      <w:r>
+        <w:t xml:space="preserve"> se considera este último el mejor entrenado.</w:t>
       </w:r>
     </w:p>
     <w:p>

</xml_diff>